<commit_message>
updated Weka classification results
</commit_message>
<xml_diff>
--- a/report/CAP6776-FinalProject.docx
+++ b/report/CAP6776-FinalProject.docx
@@ -187,8 +187,6 @@
         </w:rPr>
         <w:t>’ Natural</w:t>
       </w:r>
-      <w:bookmarkStart w:id="0" w:name="_GoBack"/>
-      <w:bookmarkEnd w:id="0"/>
       <w:r>
         <w:rPr>
           <w:rFonts w:cs="Times"/>
@@ -589,6 +587,14 @@
     </w:p>
     <w:sdt>
       <w:sdtPr>
+        <w:rPr>
+          <w:rFonts w:asciiTheme="minorHAnsi" w:eastAsiaTheme="minorHAnsi" w:hAnsiTheme="minorHAnsi" w:cstheme="minorBidi"/>
+          <w:b w:val="0"/>
+          <w:bCs w:val="0"/>
+          <w:color w:val="auto"/>
+          <w:sz w:val="24"/>
+          <w:szCs w:val="24"/>
+        </w:rPr>
         <w:id w:val="30934279"/>
         <w:docPartObj>
           <w:docPartGallery w:val="Table of Contents"/>
@@ -597,11 +603,7 @@
       </w:sdtPr>
       <w:sdtEndPr>
         <w:rPr>
-          <w:rFonts w:asciiTheme="minorHAnsi" w:eastAsiaTheme="minorHAnsi" w:hAnsiTheme="minorHAnsi" w:cstheme="minorBidi"/>
           <w:noProof/>
-          <w:color w:val="auto"/>
-          <w:sz w:val="24"/>
-          <w:szCs w:val="24"/>
         </w:rPr>
       </w:sdtEndPr>
       <w:sdtContent>
@@ -2481,12 +2483,12 @@
       <w:pPr>
         <w:pStyle w:val="Heading1"/>
       </w:pPr>
-      <w:bookmarkStart w:id="1" w:name="_Toc498980210"/>
+      <w:bookmarkStart w:id="0" w:name="_Toc498980210"/>
       <w:r>
         <w:lastRenderedPageBreak/>
         <w:t>I) Introduction</w:t>
       </w:r>
-      <w:bookmarkEnd w:id="1"/>
+      <w:bookmarkEnd w:id="0"/>
     </w:p>
     <w:p>
       <w:pPr>
@@ -2658,6 +2660,7 @@
           <w:color w:val="000000"/>
         </w:rPr>
       </w:pPr>
+      <w:proofErr w:type="spellStart"/>
       <w:r>
         <w:rPr>
           <w:rFonts w:cs="Times"/>
@@ -2665,6 +2668,7 @@
         </w:rPr>
         <w:t>Tf-Idf</w:t>
       </w:r>
+      <w:proofErr w:type="spellEnd"/>
     </w:p>
     <w:p>
       <w:pPr>
@@ -2884,12 +2888,12 @@
       <w:pPr>
         <w:pStyle w:val="Heading1"/>
       </w:pPr>
-      <w:bookmarkStart w:id="2" w:name="_Toc498980211"/>
+      <w:bookmarkStart w:id="1" w:name="_Toc498980211"/>
       <w:r>
         <w:lastRenderedPageBreak/>
         <w:t>II) Installation</w:t>
       </w:r>
-      <w:bookmarkEnd w:id="2"/>
+      <w:bookmarkEnd w:id="1"/>
     </w:p>
     <w:p>
       <w:pPr>
@@ -2948,14 +2952,14 @@
       <w:pPr>
         <w:pStyle w:val="Heading2"/>
       </w:pPr>
-      <w:bookmarkStart w:id="3" w:name="_Toc498980212"/>
+      <w:bookmarkStart w:id="2" w:name="_Toc498980212"/>
       <w:r>
         <w:t>1. Install Node.js</w:t>
       </w:r>
       <w:r>
         <w:t xml:space="preserve"> and NPM</w:t>
       </w:r>
-      <w:bookmarkEnd w:id="3"/>
+      <w:bookmarkEnd w:id="2"/>
     </w:p>
     <w:p>
       <w:pPr>
@@ -3102,11 +3106,11 @@
       <w:pPr>
         <w:pStyle w:val="Heading2"/>
       </w:pPr>
-      <w:bookmarkStart w:id="4" w:name="_Toc498980213"/>
+      <w:bookmarkStart w:id="3" w:name="_Toc498980213"/>
       <w:r>
         <w:t>2. Test Node.js and NPM install</w:t>
       </w:r>
-      <w:bookmarkEnd w:id="4"/>
+      <w:bookmarkEnd w:id="3"/>
     </w:p>
     <w:p/>
     <w:p>
@@ -3177,7 +3181,27 @@
           <w:color w:val="24292E"/>
           <w:bdr w:val="none" w:sz="0" w:space="0" w:color="auto" w:frame="1"/>
         </w:rPr>
-        <w:t>$ npm -v</w:t>
+        <w:t xml:space="preserve">$ </w:t>
+      </w:r>
+      <w:proofErr w:type="spellStart"/>
+      <w:r>
+        <w:rPr>
+          <w:rStyle w:val="HTMLCode"/>
+          <w:rFonts w:ascii="Consolas" w:hAnsi="Consolas"/>
+          <w:color w:val="24292E"/>
+          <w:bdr w:val="none" w:sz="0" w:space="0" w:color="auto" w:frame="1"/>
+        </w:rPr>
+        <w:t>npm</w:t>
+      </w:r>
+      <w:proofErr w:type="spellEnd"/>
+      <w:r>
+        <w:rPr>
+          <w:rStyle w:val="HTMLCode"/>
+          <w:rFonts w:ascii="Consolas" w:hAnsi="Consolas"/>
+          <w:color w:val="24292E"/>
+          <w:bdr w:val="none" w:sz="0" w:space="0" w:color="auto" w:frame="1"/>
+        </w:rPr>
+        <w:t xml:space="preserve"> -v</w:t>
       </w:r>
     </w:p>
     <w:p>
@@ -3210,14 +3234,14 @@
       <w:pPr>
         <w:pStyle w:val="Heading2"/>
       </w:pPr>
-      <w:bookmarkStart w:id="5" w:name="_Toc498980214"/>
+      <w:bookmarkStart w:id="4" w:name="_Toc498980214"/>
       <w:r>
         <w:t xml:space="preserve">3. </w:t>
       </w:r>
       <w:r>
         <w:t>Creating a project directory</w:t>
       </w:r>
-      <w:bookmarkEnd w:id="5"/>
+      <w:bookmarkEnd w:id="4"/>
       <w:r>
         <w:t xml:space="preserve"> </w:t>
       </w:r>
@@ -3241,8 +3265,39 @@
           <w:color w:val="24292E"/>
           <w:bdr w:val="none" w:sz="0" w:space="0" w:color="auto" w:frame="1"/>
         </w:rPr>
-        <w:t>$ mkdir NaturalDemo</w:t>
-      </w:r>
+        <w:t xml:space="preserve">$ </w:t>
+      </w:r>
+      <w:proofErr w:type="spellStart"/>
+      <w:r>
+        <w:rPr>
+          <w:rStyle w:val="HTMLCode"/>
+          <w:rFonts w:ascii="Consolas" w:hAnsi="Consolas"/>
+          <w:color w:val="24292E"/>
+          <w:bdr w:val="none" w:sz="0" w:space="0" w:color="auto" w:frame="1"/>
+        </w:rPr>
+        <w:t>mkdir</w:t>
+      </w:r>
+      <w:proofErr w:type="spellEnd"/>
+      <w:r>
+        <w:rPr>
+          <w:rStyle w:val="HTMLCode"/>
+          <w:rFonts w:ascii="Consolas" w:hAnsi="Consolas"/>
+          <w:color w:val="24292E"/>
+          <w:bdr w:val="none" w:sz="0" w:space="0" w:color="auto" w:frame="1"/>
+        </w:rPr>
+        <w:t xml:space="preserve"> </w:t>
+      </w:r>
+      <w:proofErr w:type="spellStart"/>
+      <w:r>
+        <w:rPr>
+          <w:rStyle w:val="HTMLCode"/>
+          <w:rFonts w:ascii="Consolas" w:hAnsi="Consolas"/>
+          <w:color w:val="24292E"/>
+          <w:bdr w:val="none" w:sz="0" w:space="0" w:color="auto" w:frame="1"/>
+        </w:rPr>
+        <w:t>NaturalDemo</w:t>
+      </w:r>
+      <w:proofErr w:type="spellEnd"/>
     </w:p>
     <w:p>
       <w:pPr>
@@ -3260,15 +3315,26 @@
           <w:color w:val="24292E"/>
           <w:bdr w:val="none" w:sz="0" w:space="0" w:color="auto" w:frame="1"/>
         </w:rPr>
-        <w:t>$ cd NaturalDemo</w:t>
-      </w:r>
+        <w:t xml:space="preserve">$ cd </w:t>
+      </w:r>
+      <w:proofErr w:type="spellStart"/>
+      <w:r>
+        <w:rPr>
+          <w:rStyle w:val="HTMLCode"/>
+          <w:rFonts w:ascii="Consolas" w:hAnsi="Consolas"/>
+          <w:color w:val="24292E"/>
+          <w:bdr w:val="none" w:sz="0" w:space="0" w:color="auto" w:frame="1"/>
+        </w:rPr>
+        <w:t>NaturalDemo</w:t>
+      </w:r>
+      <w:proofErr w:type="spellEnd"/>
     </w:p>
     <w:p/>
     <w:p>
       <w:pPr>
         <w:pStyle w:val="Heading2"/>
       </w:pPr>
-      <w:bookmarkStart w:id="6" w:name="_Toc498980215"/>
+      <w:bookmarkStart w:id="5" w:name="_Toc498980215"/>
       <w:r>
         <w:t>4. Initializing</w:t>
       </w:r>
@@ -3278,7 +3344,7 @@
       <w:r>
         <w:t>Node.js project</w:t>
       </w:r>
-      <w:bookmarkEnd w:id="6"/>
+      <w:bookmarkEnd w:id="5"/>
     </w:p>
     <w:p/>
     <w:p>
@@ -3307,8 +3373,39 @@
           <w:color w:val="24292E"/>
           <w:bdr w:val="none" w:sz="0" w:space="0" w:color="auto" w:frame="1"/>
         </w:rPr>
-        <w:t>$ npm init</w:t>
-      </w:r>
+        <w:t xml:space="preserve">$ </w:t>
+      </w:r>
+      <w:proofErr w:type="spellStart"/>
+      <w:r>
+        <w:rPr>
+          <w:rStyle w:val="HTMLCode"/>
+          <w:rFonts w:ascii="Consolas" w:hAnsi="Consolas"/>
+          <w:color w:val="24292E"/>
+          <w:bdr w:val="none" w:sz="0" w:space="0" w:color="auto" w:frame="1"/>
+        </w:rPr>
+        <w:t>npm</w:t>
+      </w:r>
+      <w:proofErr w:type="spellEnd"/>
+      <w:r>
+        <w:rPr>
+          <w:rStyle w:val="HTMLCode"/>
+          <w:rFonts w:ascii="Consolas" w:hAnsi="Consolas"/>
+          <w:color w:val="24292E"/>
+          <w:bdr w:val="none" w:sz="0" w:space="0" w:color="auto" w:frame="1"/>
+        </w:rPr>
+        <w:t xml:space="preserve"> </w:t>
+      </w:r>
+      <w:proofErr w:type="spellStart"/>
+      <w:r>
+        <w:rPr>
+          <w:rStyle w:val="HTMLCode"/>
+          <w:rFonts w:ascii="Consolas" w:hAnsi="Consolas"/>
+          <w:color w:val="24292E"/>
+          <w:bdr w:val="none" w:sz="0" w:space="0" w:color="auto" w:frame="1"/>
+        </w:rPr>
+        <w:t>init</w:t>
+      </w:r>
+      <w:proofErr w:type="spellEnd"/>
     </w:p>
     <w:p>
       <w:pPr>
@@ -3320,7 +3417,17 @@
         <w:t xml:space="preserve">Upon execution, the terminal will prompt several questions to define your new project. Prompt answers may be left blank to </w:t>
       </w:r>
       <w:r>
-        <w:t xml:space="preserve">use defaults. Initialization will create a package.json file, which is simply a project configuration file that helps manage project build scripts and dependency versioning. </w:t>
+        <w:t xml:space="preserve">use defaults. Initialization will create a </w:t>
+      </w:r>
+      <w:proofErr w:type="spellStart"/>
+      <w:proofErr w:type="gramStart"/>
+      <w:r>
+        <w:t>package.json</w:t>
+      </w:r>
+      <w:proofErr w:type="spellEnd"/>
+      <w:proofErr w:type="gramEnd"/>
+      <w:r>
+        <w:t xml:space="preserve"> file, which is simply a project configuration file that helps manage project build scripts and dependency versioning. </w:t>
       </w:r>
     </w:p>
     <w:p/>
@@ -3337,7 +3444,7 @@
       <w:pPr>
         <w:pStyle w:val="Heading2"/>
       </w:pPr>
-      <w:bookmarkStart w:id="7" w:name="_Toc498980216"/>
+      <w:bookmarkStart w:id="6" w:name="_Toc498980216"/>
       <w:r>
         <w:t xml:space="preserve">5. </w:t>
       </w:r>
@@ -3347,7 +3454,7 @@
       <w:r>
         <w:t xml:space="preserve"> Natural library</w:t>
       </w:r>
-      <w:bookmarkEnd w:id="7"/>
+      <w:bookmarkEnd w:id="6"/>
     </w:p>
     <w:p/>
     <w:p>
@@ -3366,7 +3473,27 @@
           <w:color w:val="24292E"/>
           <w:bdr w:val="none" w:sz="0" w:space="0" w:color="auto" w:frame="1"/>
         </w:rPr>
-        <w:t>$ npm install --save natural</w:t>
+        <w:t xml:space="preserve">$ </w:t>
+      </w:r>
+      <w:proofErr w:type="spellStart"/>
+      <w:r>
+        <w:rPr>
+          <w:rStyle w:val="HTMLCode"/>
+          <w:rFonts w:ascii="Consolas" w:hAnsi="Consolas"/>
+          <w:color w:val="24292E"/>
+          <w:bdr w:val="none" w:sz="0" w:space="0" w:color="auto" w:frame="1"/>
+        </w:rPr>
+        <w:t>npm</w:t>
+      </w:r>
+      <w:proofErr w:type="spellEnd"/>
+      <w:r>
+        <w:rPr>
+          <w:rStyle w:val="HTMLCode"/>
+          <w:rFonts w:ascii="Consolas" w:hAnsi="Consolas"/>
+          <w:color w:val="24292E"/>
+          <w:bdr w:val="none" w:sz="0" w:space="0" w:color="auto" w:frame="1"/>
+        </w:rPr>
+        <w:t xml:space="preserve"> install --save natural</w:t>
       </w:r>
     </w:p>
     <w:p/>
@@ -3391,6 +3518,7 @@
           <w:color w:val="24292E"/>
         </w:rPr>
       </w:pPr>
+      <w:proofErr w:type="spellStart"/>
       <w:r>
         <w:rPr>
           <w:rStyle w:val="pl-k"/>
@@ -3399,6 +3527,7 @@
         </w:rPr>
         <w:t>const</w:t>
       </w:r>
+      <w:proofErr w:type="spellEnd"/>
       <w:r>
         <w:rPr>
           <w:rFonts w:ascii="Consolas" w:hAnsi="Consolas"/>
@@ -3510,7 +3639,7 @@
       <w:pPr>
         <w:pStyle w:val="Heading1"/>
       </w:pPr>
-      <w:bookmarkStart w:id="8" w:name="_Toc498980217"/>
+      <w:bookmarkStart w:id="7" w:name="_Toc498980217"/>
       <w:r>
         <w:lastRenderedPageBreak/>
         <w:t xml:space="preserve">III) </w:t>
@@ -3518,24 +3647,24 @@
       <w:r>
         <w:t>Calculating TF-IDF Values</w:t>
       </w:r>
+      <w:bookmarkEnd w:id="7"/>
+    </w:p>
+    <w:p/>
+    <w:p>
+      <w:r>
+        <w:t>Natural provides several convenient methods for calculating document-term TF-IDF values given a collection of a documents.</w:t>
+      </w:r>
+    </w:p>
+    <w:p/>
+    <w:p>
+      <w:pPr>
+        <w:pStyle w:val="Heading2"/>
+      </w:pPr>
+      <w:bookmarkStart w:id="8" w:name="_Toc498980218"/>
+      <w:r>
+        <w:t>1. Tokenize Documents</w:t>
+      </w:r>
       <w:bookmarkEnd w:id="8"/>
-    </w:p>
-    <w:p/>
-    <w:p>
-      <w:r>
-        <w:t>Natural provides several convenient methods for calculating document-term TF-IDF values given a collection of a documents.</w:t>
-      </w:r>
-    </w:p>
-    <w:p/>
-    <w:p>
-      <w:pPr>
-        <w:pStyle w:val="Heading2"/>
-      </w:pPr>
-      <w:bookmarkStart w:id="9" w:name="_Toc498980218"/>
-      <w:r>
-        <w:t>1. Tokenize Documents</w:t>
-      </w:r>
-      <w:bookmarkEnd w:id="9"/>
     </w:p>
     <w:p/>
     <w:p>
@@ -3600,7 +3729,15 @@
         <w:t>ng 1 of the 4 Natural tokenizer</w:t>
       </w:r>
       <w:r>
-        <w:t>s and calling the tokenizer’s tokenize method, passing the document to the tokenizer as a string.</w:t>
+        <w:t xml:space="preserve">s and calling the </w:t>
+      </w:r>
+      <w:proofErr w:type="gramStart"/>
+      <w:r>
+        <w:t>tokenizer’s</w:t>
+      </w:r>
+      <w:proofErr w:type="gramEnd"/>
+      <w:r>
+        <w:t xml:space="preserve"> tokenize method, passing the document to the tokenizer as a string.</w:t>
       </w:r>
     </w:p>
     <w:p/>
@@ -3613,6 +3750,7 @@
           <w:color w:val="24292E"/>
         </w:rPr>
       </w:pPr>
+      <w:proofErr w:type="spellStart"/>
       <w:r>
         <w:rPr>
           <w:rStyle w:val="pl-k"/>
@@ -3621,6 +3759,7 @@
         </w:rPr>
         <w:t>const</w:t>
       </w:r>
+      <w:proofErr w:type="spellEnd"/>
       <w:r>
         <w:rPr>
           <w:rFonts w:ascii="Consolas" w:hAnsi="Consolas"/>
@@ -3714,6 +3853,7 @@
           <w:color w:val="24292E"/>
         </w:rPr>
       </w:pPr>
+      <w:proofErr w:type="spellStart"/>
       <w:r>
         <w:rPr>
           <w:rStyle w:val="pl-k"/>
@@ -3722,6 +3862,7 @@
         </w:rPr>
         <w:t>const</w:t>
       </w:r>
+      <w:proofErr w:type="spellEnd"/>
       <w:r>
         <w:rPr>
           <w:rFonts w:ascii="Consolas" w:hAnsi="Consolas"/>
@@ -3774,6 +3915,8 @@
         </w:rPr>
         <w:t xml:space="preserve"> </w:t>
       </w:r>
+      <w:proofErr w:type="spellStart"/>
+      <w:proofErr w:type="gramStart"/>
       <w:r>
         <w:rPr>
           <w:rStyle w:val="pl-en"/>
@@ -3782,6 +3925,8 @@
         </w:rPr>
         <w:t>natural.WordTokenizer</w:t>
       </w:r>
+      <w:proofErr w:type="spellEnd"/>
+      <w:proofErr w:type="gramEnd"/>
       <w:r>
         <w:rPr>
           <w:rFonts w:ascii="Consolas" w:hAnsi="Consolas"/>
@@ -3809,6 +3954,7 @@
           <w:color w:val="24292E"/>
         </w:rPr>
       </w:pPr>
+      <w:proofErr w:type="spellStart"/>
       <w:r>
         <w:rPr>
           <w:rStyle w:val="pl-k"/>
@@ -3817,6 +3963,7 @@
         </w:rPr>
         <w:t>const</w:t>
       </w:r>
+      <w:proofErr w:type="spellEnd"/>
       <w:r>
         <w:rPr>
           <w:rFonts w:ascii="Consolas" w:hAnsi="Consolas"/>
@@ -3905,6 +4052,7 @@
           <w:color w:val="24292E"/>
         </w:rPr>
       </w:pPr>
+      <w:proofErr w:type="spellStart"/>
       <w:r>
         <w:rPr>
           <w:rStyle w:val="pl-k"/>
@@ -3913,6 +4061,7 @@
         </w:rPr>
         <w:t>const</w:t>
       </w:r>
+      <w:proofErr w:type="spellEnd"/>
       <w:r>
         <w:rPr>
           <w:rFonts w:ascii="Consolas" w:hAnsi="Consolas"/>
@@ -3920,6 +4069,7 @@
         </w:rPr>
         <w:t xml:space="preserve"> </w:t>
       </w:r>
+      <w:proofErr w:type="spellStart"/>
       <w:r>
         <w:rPr>
           <w:rStyle w:val="pl-c1"/>
@@ -3928,6 +4078,7 @@
         </w:rPr>
         <w:t>tokenizedDocument</w:t>
       </w:r>
+      <w:proofErr w:type="spellEnd"/>
       <w:r>
         <w:rPr>
           <w:rFonts w:ascii="Consolas" w:hAnsi="Consolas"/>
@@ -3950,6 +4101,8 @@
         </w:rPr>
         <w:t xml:space="preserve"> </w:t>
       </w:r>
+      <w:proofErr w:type="spellStart"/>
+      <w:proofErr w:type="gramStart"/>
       <w:r>
         <w:rPr>
           <w:rStyle w:val="pl-smi"/>
@@ -3973,6 +4126,8 @@
         </w:rPr>
         <w:t>tokenize</w:t>
       </w:r>
+      <w:proofErr w:type="spellEnd"/>
+      <w:proofErr w:type="gramEnd"/>
       <w:r>
         <w:rPr>
           <w:rFonts w:ascii="Consolas" w:hAnsi="Consolas"/>
@@ -4007,11 +4162,11 @@
       <w:pPr>
         <w:pStyle w:val="Heading2"/>
       </w:pPr>
-      <w:bookmarkStart w:id="10" w:name="_Toc498980219"/>
+      <w:bookmarkStart w:id="9" w:name="_Toc498980219"/>
       <w:r>
         <w:t>2. Stemming</w:t>
       </w:r>
-      <w:bookmarkEnd w:id="10"/>
+      <w:bookmarkEnd w:id="9"/>
     </w:p>
     <w:p/>
     <w:p>
@@ -4029,6 +4184,7 @@
           <w:color w:val="24292E"/>
         </w:rPr>
       </w:pPr>
+      <w:proofErr w:type="spellStart"/>
       <w:r>
         <w:rPr>
           <w:rStyle w:val="pl-k"/>
@@ -4037,6 +4193,7 @@
         </w:rPr>
         <w:t>const</w:t>
       </w:r>
+      <w:proofErr w:type="spellEnd"/>
       <w:r>
         <w:rPr>
           <w:rFonts w:ascii="Consolas" w:hAnsi="Consolas"/>
@@ -4130,6 +4287,7 @@
           <w:color w:val="24292E"/>
         </w:rPr>
       </w:pPr>
+      <w:proofErr w:type="spellStart"/>
       <w:r>
         <w:rPr>
           <w:rStyle w:val="pl-k"/>
@@ -4138,6 +4296,7 @@
         </w:rPr>
         <w:t>const</w:t>
       </w:r>
+      <w:proofErr w:type="spellEnd"/>
       <w:r>
         <w:rPr>
           <w:rFonts w:ascii="Consolas" w:hAnsi="Consolas"/>
@@ -4190,6 +4349,8 @@
         </w:rPr>
         <w:t xml:space="preserve"> </w:t>
       </w:r>
+      <w:proofErr w:type="spellStart"/>
+      <w:proofErr w:type="gramStart"/>
       <w:r>
         <w:rPr>
           <w:rStyle w:val="pl-en"/>
@@ -4198,6 +4359,8 @@
         </w:rPr>
         <w:t>natural.WordTokenizer</w:t>
       </w:r>
+      <w:proofErr w:type="spellEnd"/>
+      <w:proofErr w:type="gramEnd"/>
       <w:r>
         <w:rPr>
           <w:rFonts w:ascii="Consolas" w:hAnsi="Consolas"/>
@@ -4225,6 +4388,7 @@
           <w:color w:val="24292E"/>
         </w:rPr>
       </w:pPr>
+      <w:proofErr w:type="spellStart"/>
       <w:r>
         <w:rPr>
           <w:rStyle w:val="pl-k"/>
@@ -4233,6 +4397,7 @@
         </w:rPr>
         <w:t>const</w:t>
       </w:r>
+      <w:proofErr w:type="spellEnd"/>
       <w:r>
         <w:rPr>
           <w:rFonts w:ascii="Consolas" w:hAnsi="Consolas"/>
@@ -4321,6 +4486,7 @@
           <w:color w:val="24292E"/>
         </w:rPr>
       </w:pPr>
+      <w:proofErr w:type="spellStart"/>
       <w:r>
         <w:rPr>
           <w:rStyle w:val="pl-k"/>
@@ -4329,6 +4495,7 @@
         </w:rPr>
         <w:t>const</w:t>
       </w:r>
+      <w:proofErr w:type="spellEnd"/>
       <w:r>
         <w:rPr>
           <w:rFonts w:ascii="Consolas" w:hAnsi="Consolas"/>
@@ -4336,6 +4503,7 @@
         </w:rPr>
         <w:t xml:space="preserve"> </w:t>
       </w:r>
+      <w:proofErr w:type="spellStart"/>
       <w:r>
         <w:rPr>
           <w:rStyle w:val="pl-c1"/>
@@ -4344,6 +4512,7 @@
         </w:rPr>
         <w:t>tokenizedStemmedDocument</w:t>
       </w:r>
+      <w:proofErr w:type="spellEnd"/>
       <w:r>
         <w:rPr>
           <w:rFonts w:ascii="Consolas" w:hAnsi="Consolas"/>
@@ -4381,7 +4550,15 @@
           <w:rFonts w:ascii="Consolas" w:hAnsi="Consolas"/>
           <w:color w:val="24292E"/>
         </w:rPr>
-        <w:t xml:space="preserve">  .</w:t>
+        <w:t xml:space="preserve">  </w:t>
+      </w:r>
+      <w:proofErr w:type="gramStart"/>
+      <w:r>
+        <w:rPr>
+          <w:rFonts w:ascii="Consolas" w:hAnsi="Consolas"/>
+          <w:color w:val="24292E"/>
+        </w:rPr>
+        <w:t>.</w:t>
       </w:r>
       <w:r>
         <w:rPr>
@@ -4391,6 +4568,7 @@
         </w:rPr>
         <w:t>tokenize</w:t>
       </w:r>
+      <w:proofErr w:type="gramEnd"/>
       <w:r>
         <w:rPr>
           <w:rFonts w:ascii="Consolas" w:hAnsi="Consolas"/>
@@ -4428,7 +4606,15 @@
           <w:rFonts w:ascii="Consolas" w:hAnsi="Consolas"/>
           <w:color w:val="24292E"/>
         </w:rPr>
-        <w:t xml:space="preserve">  .</w:t>
+        <w:t xml:space="preserve">  </w:t>
+      </w:r>
+      <w:proofErr w:type="gramStart"/>
+      <w:r>
+        <w:rPr>
+          <w:rFonts w:ascii="Consolas" w:hAnsi="Consolas"/>
+          <w:color w:val="24292E"/>
+        </w:rPr>
+        <w:t>.</w:t>
       </w:r>
       <w:r>
         <w:rPr>
@@ -4438,6 +4624,7 @@
         </w:rPr>
         <w:t>map</w:t>
       </w:r>
+      <w:proofErr w:type="gramEnd"/>
       <w:r>
         <w:rPr>
           <w:rFonts w:ascii="Consolas" w:hAnsi="Consolas"/>
@@ -4475,6 +4662,7 @@
         </w:rPr>
         <w:t xml:space="preserve"> </w:t>
       </w:r>
+      <w:proofErr w:type="spellStart"/>
       <w:r>
         <w:rPr>
           <w:rStyle w:val="pl-smi"/>
@@ -4513,6 +4701,7 @@
         </w:rPr>
         <w:t>stem</w:t>
       </w:r>
+      <w:proofErr w:type="spellEnd"/>
       <w:r>
         <w:rPr>
           <w:rFonts w:ascii="Consolas" w:hAnsi="Consolas"/>
@@ -4535,7 +4724,7 @@
       <w:pPr>
         <w:pStyle w:val="Heading2"/>
       </w:pPr>
-      <w:bookmarkStart w:id="11" w:name="_Toc498980220"/>
+      <w:bookmarkStart w:id="10" w:name="_Toc498980220"/>
       <w:r>
         <w:lastRenderedPageBreak/>
         <w:t xml:space="preserve">3. </w:t>
@@ -4543,15 +4732,31 @@
       <w:r>
         <w:t>TF-IDF Calculations</w:t>
       </w:r>
-      <w:bookmarkEnd w:id="11"/>
+      <w:bookmarkEnd w:id="10"/>
     </w:p>
     <w:p/>
     <w:p>
       <w:r>
-        <w:t xml:space="preserve">Natural’s TfIdf object accepts documents in the form of a string or an array of tokens, and outputs document-term TF-IDF values. </w:t>
-      </w:r>
-      <w:r>
-        <w:t>By allowing an arrays of tokens, users of Natural can apply their own text pre-processing techniques.</w:t>
+        <w:t xml:space="preserve">Natural’s </w:t>
+      </w:r>
+      <w:proofErr w:type="spellStart"/>
+      <w:r>
+        <w:t>TfIdf</w:t>
+      </w:r>
+      <w:proofErr w:type="spellEnd"/>
+      <w:r>
+        <w:t xml:space="preserve"> object accepts documents in the form of a string or an array of tokens, and outputs document-term TF-IDF values. </w:t>
+      </w:r>
+      <w:r>
+        <w:t xml:space="preserve">By allowing </w:t>
+      </w:r>
+      <w:proofErr w:type="gramStart"/>
+      <w:r>
+        <w:t>an arrays of tokens</w:t>
+      </w:r>
+      <w:proofErr w:type="gramEnd"/>
+      <w:r>
+        <w:t>, users of Natural can apply their own text pre-processing techniques.</w:t>
       </w:r>
     </w:p>
     <w:p/>
@@ -4564,6 +4769,7 @@
           <w:color w:val="24292E"/>
         </w:rPr>
       </w:pPr>
+      <w:proofErr w:type="spellStart"/>
       <w:r>
         <w:rPr>
           <w:rStyle w:val="pl-k"/>
@@ -4572,6 +4778,7 @@
         </w:rPr>
         <w:t>var</w:t>
       </w:r>
+      <w:proofErr w:type="spellEnd"/>
       <w:r>
         <w:rPr>
           <w:rFonts w:ascii="Consolas" w:hAnsi="Consolas"/>
@@ -4650,6 +4857,7 @@
           <w:color w:val="24292E"/>
         </w:rPr>
       </w:pPr>
+      <w:proofErr w:type="spellStart"/>
       <w:r>
         <w:rPr>
           <w:rStyle w:val="pl-k"/>
@@ -4658,6 +4866,7 @@
         </w:rPr>
         <w:t>const</w:t>
       </w:r>
+      <w:proofErr w:type="spellEnd"/>
       <w:r>
         <w:rPr>
           <w:rFonts w:ascii="Consolas" w:hAnsi="Consolas"/>
@@ -4710,6 +4919,8 @@
         </w:rPr>
         <w:t xml:space="preserve"> </w:t>
       </w:r>
+      <w:proofErr w:type="spellStart"/>
+      <w:proofErr w:type="gramStart"/>
       <w:r>
         <w:rPr>
           <w:rStyle w:val="pl-en"/>
@@ -4718,6 +4929,8 @@
         </w:rPr>
         <w:t>natural.WordTokenizer</w:t>
       </w:r>
+      <w:proofErr w:type="spellEnd"/>
+      <w:proofErr w:type="gramEnd"/>
       <w:r>
         <w:rPr>
           <w:rFonts w:ascii="Consolas" w:hAnsi="Consolas"/>
@@ -4735,6 +4948,7 @@
           <w:color w:val="24292E"/>
         </w:rPr>
       </w:pPr>
+      <w:proofErr w:type="spellStart"/>
       <w:r>
         <w:rPr>
           <w:rStyle w:val="pl-k"/>
@@ -4743,6 +4957,7 @@
         </w:rPr>
         <w:t>const</w:t>
       </w:r>
+      <w:proofErr w:type="spellEnd"/>
       <w:r>
         <w:rPr>
           <w:rFonts w:ascii="Consolas" w:hAnsi="Consolas"/>
@@ -4750,6 +4965,7 @@
         </w:rPr>
         <w:t xml:space="preserve"> </w:t>
       </w:r>
+      <w:proofErr w:type="spellStart"/>
       <w:r>
         <w:rPr>
           <w:rStyle w:val="pl-c1"/>
@@ -4758,6 +4974,7 @@
         </w:rPr>
         <w:t>tfidf</w:t>
       </w:r>
+      <w:proofErr w:type="spellEnd"/>
       <w:r>
         <w:rPr>
           <w:rFonts w:ascii="Consolas" w:hAnsi="Consolas"/>
@@ -4795,6 +5012,8 @@
         </w:rPr>
         <w:t xml:space="preserve"> </w:t>
       </w:r>
+      <w:proofErr w:type="spellStart"/>
+      <w:proofErr w:type="gramStart"/>
       <w:r>
         <w:rPr>
           <w:rStyle w:val="pl-en"/>
@@ -4803,6 +5022,8 @@
         </w:rPr>
         <w:t>natural.TfIdf</w:t>
       </w:r>
+      <w:proofErr w:type="spellEnd"/>
+      <w:proofErr w:type="gramEnd"/>
       <w:r>
         <w:rPr>
           <w:rFonts w:ascii="Consolas" w:hAnsi="Consolas"/>
@@ -4840,6 +5061,7 @@
           <w:color w:val="24292E"/>
         </w:rPr>
       </w:pPr>
+      <w:proofErr w:type="spellStart"/>
       <w:r>
         <w:rPr>
           <w:rStyle w:val="pl-k"/>
@@ -4848,6 +5070,7 @@
         </w:rPr>
         <w:t>const</w:t>
       </w:r>
+      <w:proofErr w:type="spellEnd"/>
       <w:r>
         <w:rPr>
           <w:rFonts w:ascii="Consolas" w:hAnsi="Consolas"/>
@@ -4926,6 +5149,7 @@
           <w:color w:val="24292E"/>
         </w:rPr>
       </w:pPr>
+      <w:proofErr w:type="spellStart"/>
       <w:r>
         <w:rPr>
           <w:rStyle w:val="pl-k"/>
@@ -4934,6 +5158,7 @@
         </w:rPr>
         <w:t>const</w:t>
       </w:r>
+      <w:proofErr w:type="spellEnd"/>
       <w:r>
         <w:rPr>
           <w:rFonts w:ascii="Consolas" w:hAnsi="Consolas"/>
@@ -5012,6 +5237,7 @@
           <w:color w:val="24292E"/>
         </w:rPr>
       </w:pPr>
+      <w:proofErr w:type="spellStart"/>
       <w:r>
         <w:rPr>
           <w:rStyle w:val="pl-k"/>
@@ -5020,6 +5246,7 @@
         </w:rPr>
         <w:t>const</w:t>
       </w:r>
+      <w:proofErr w:type="spellEnd"/>
       <w:r>
         <w:rPr>
           <w:rFonts w:ascii="Consolas" w:hAnsi="Consolas"/>
@@ -5091,6 +5318,7 @@
           <w:color w:val="24292E"/>
         </w:rPr>
       </w:pPr>
+      <w:proofErr w:type="spellStart"/>
       <w:r>
         <w:rPr>
           <w:rStyle w:val="pl-k"/>
@@ -5099,6 +5327,7 @@
         </w:rPr>
         <w:t>const</w:t>
       </w:r>
+      <w:proofErr w:type="spellEnd"/>
       <w:r>
         <w:rPr>
           <w:rFonts w:ascii="Consolas" w:hAnsi="Consolas"/>
@@ -5187,6 +5416,7 @@
           <w:color w:val="24292E"/>
         </w:rPr>
       </w:pPr>
+      <w:proofErr w:type="spellStart"/>
       <w:r>
         <w:rPr>
           <w:rStyle w:val="pl-k"/>
@@ -5195,6 +5425,7 @@
         </w:rPr>
         <w:t>const</w:t>
       </w:r>
+      <w:proofErr w:type="spellEnd"/>
       <w:r>
         <w:rPr>
           <w:rFonts w:ascii="Consolas" w:hAnsi="Consolas"/>
@@ -5252,6 +5483,7 @@
           <w:color w:val="24292E"/>
         </w:rPr>
       </w:pPr>
+      <w:proofErr w:type="spellStart"/>
       <w:r>
         <w:rPr>
           <w:rStyle w:val="pl-k"/>
@@ -5260,6 +5492,7 @@
         </w:rPr>
         <w:t>const</w:t>
       </w:r>
+      <w:proofErr w:type="spellEnd"/>
       <w:r>
         <w:rPr>
           <w:rFonts w:ascii="Consolas" w:hAnsi="Consolas"/>
@@ -5267,6 +5500,7 @@
         </w:rPr>
         <w:t xml:space="preserve"> </w:t>
       </w:r>
+      <w:proofErr w:type="spellStart"/>
       <w:r>
         <w:rPr>
           <w:rStyle w:val="pl-c1"/>
@@ -5275,6 +5509,7 @@
         </w:rPr>
         <w:t>tokenizedStemmedDocuments</w:t>
       </w:r>
+      <w:proofErr w:type="spellEnd"/>
       <w:r>
         <w:rPr>
           <w:rFonts w:ascii="Consolas" w:hAnsi="Consolas"/>
@@ -5335,6 +5570,8 @@
           <w:color w:val="24292E"/>
         </w:rPr>
       </w:pPr>
+      <w:proofErr w:type="spellStart"/>
+      <w:proofErr w:type="gramStart"/>
       <w:r>
         <w:rPr>
           <w:rStyle w:val="pl-smi"/>
@@ -5358,6 +5595,8 @@
         </w:rPr>
         <w:t>forEach</w:t>
       </w:r>
+      <w:proofErr w:type="spellEnd"/>
+      <w:proofErr w:type="gramEnd"/>
       <w:r>
         <w:rPr>
           <w:rFonts w:ascii="Consolas" w:hAnsi="Consolas"/>
@@ -5412,6 +5651,7 @@
         </w:rPr>
         <w:t xml:space="preserve">  </w:t>
       </w:r>
+      <w:proofErr w:type="spellStart"/>
       <w:r>
         <w:rPr>
           <w:rStyle w:val="pl-smi"/>
@@ -5435,6 +5675,7 @@
         </w:rPr>
         <w:t>push</w:t>
       </w:r>
+      <w:proofErr w:type="spellEnd"/>
       <w:r>
         <w:rPr>
           <w:rFonts w:ascii="Consolas" w:hAnsi="Consolas"/>
@@ -5459,6 +5700,8 @@
         </w:rPr>
         <w:t xml:space="preserve">    </w:t>
       </w:r>
+      <w:proofErr w:type="spellStart"/>
+      <w:proofErr w:type="gramStart"/>
       <w:r>
         <w:rPr>
           <w:rStyle w:val="pl-smi"/>
@@ -5482,6 +5725,8 @@
         </w:rPr>
         <w:t>tokenize</w:t>
       </w:r>
+      <w:proofErr w:type="spellEnd"/>
+      <w:proofErr w:type="gramEnd"/>
       <w:r>
         <w:rPr>
           <w:rFonts w:ascii="Consolas" w:hAnsi="Consolas"/>
@@ -5504,7 +5749,15 @@
           <w:rFonts w:ascii="Consolas" w:hAnsi="Consolas"/>
           <w:color w:val="24292E"/>
         </w:rPr>
-        <w:t xml:space="preserve">    .</w:t>
+        <w:t xml:space="preserve">    </w:t>
+      </w:r>
+      <w:proofErr w:type="gramStart"/>
+      <w:r>
+        <w:rPr>
+          <w:rFonts w:ascii="Consolas" w:hAnsi="Consolas"/>
+          <w:color w:val="24292E"/>
+        </w:rPr>
+        <w:t>.</w:t>
       </w:r>
       <w:r>
         <w:rPr>
@@ -5514,6 +5767,7 @@
         </w:rPr>
         <w:t>map</w:t>
       </w:r>
+      <w:proofErr w:type="gramEnd"/>
       <w:r>
         <w:rPr>
           <w:rFonts w:ascii="Consolas" w:hAnsi="Consolas"/>
@@ -5551,6 +5805,7 @@
         </w:rPr>
         <w:t xml:space="preserve"> </w:t>
       </w:r>
+      <w:proofErr w:type="spellStart"/>
       <w:r>
         <w:rPr>
           <w:rStyle w:val="pl-smi"/>
@@ -5589,6 +5844,7 @@
         </w:rPr>
         <w:t>stem</w:t>
       </w:r>
+      <w:proofErr w:type="spellEnd"/>
       <w:r>
         <w:rPr>
           <w:rFonts w:ascii="Consolas" w:hAnsi="Consolas"/>
@@ -5639,7 +5895,25 @@
           <w:rFonts w:ascii="Consolas" w:hAnsi="Consolas"/>
           <w:color w:val="6A737D"/>
         </w:rPr>
-        <w:t>// Add each tokenized/stemmed doc to tfidf object</w:t>
+        <w:t xml:space="preserve">// Add each tokenized/stemmed doc to </w:t>
+      </w:r>
+      <w:proofErr w:type="spellStart"/>
+      <w:r>
+        <w:rPr>
+          <w:rStyle w:val="pl-c"/>
+          <w:rFonts w:ascii="Consolas" w:hAnsi="Consolas"/>
+          <w:color w:val="6A737D"/>
+        </w:rPr>
+        <w:t>tfidf</w:t>
+      </w:r>
+      <w:proofErr w:type="spellEnd"/>
+      <w:r>
+        <w:rPr>
+          <w:rStyle w:val="pl-c"/>
+          <w:rFonts w:ascii="Consolas" w:hAnsi="Consolas"/>
+          <w:color w:val="6A737D"/>
+        </w:rPr>
+        <w:t xml:space="preserve"> object</w:t>
       </w:r>
     </w:p>
     <w:p>
@@ -5651,6 +5925,7 @@
           <w:color w:val="24292E"/>
         </w:rPr>
       </w:pPr>
+      <w:proofErr w:type="spellStart"/>
       <w:r>
         <w:rPr>
           <w:rStyle w:val="pl-smi"/>
@@ -5674,6 +5949,7 @@
         </w:rPr>
         <w:t>forEach</w:t>
       </w:r>
+      <w:proofErr w:type="spellEnd"/>
       <w:r>
         <w:rPr>
           <w:rFonts w:ascii="Consolas" w:hAnsi="Consolas"/>
@@ -5711,6 +5987,8 @@
         </w:rPr>
         <w:t xml:space="preserve"> </w:t>
       </w:r>
+      <w:proofErr w:type="spellStart"/>
+      <w:proofErr w:type="gramStart"/>
       <w:r>
         <w:rPr>
           <w:rStyle w:val="pl-smi"/>
@@ -5734,6 +6012,8 @@
         </w:rPr>
         <w:t>addDocument</w:t>
       </w:r>
+      <w:proofErr w:type="spellEnd"/>
+      <w:proofErr w:type="gramEnd"/>
       <w:r>
         <w:rPr>
           <w:rFonts w:ascii="Consolas" w:hAnsi="Consolas"/>
@@ -5745,7 +6025,17 @@
     <w:p/>
     <w:p>
       <w:r>
-        <w:t>This example takes a collection of 4 documents, tokenizes and stems each document, and then adds each document to an instance of natural.TfIdf. The ability to add documents to the collection dynamically greatly simplifies collection growth.</w:t>
+        <w:t xml:space="preserve">This example takes a collection of 4 documents, tokenizes and stems each document, and then adds each document to an instance of </w:t>
+      </w:r>
+      <w:proofErr w:type="spellStart"/>
+      <w:proofErr w:type="gramStart"/>
+      <w:r>
+        <w:t>natural.TfIdf</w:t>
+      </w:r>
+      <w:proofErr w:type="spellEnd"/>
+      <w:proofErr w:type="gramEnd"/>
+      <w:r>
+        <w:t>. The ability to add documents to the collection dynamically greatly simplifies collection growth.</w:t>
       </w:r>
     </w:p>
     <w:p/>
@@ -5758,7 +6048,7 @@
       <w:pPr>
         <w:pStyle w:val="Heading1"/>
       </w:pPr>
-      <w:bookmarkStart w:id="12" w:name="_Toc498980221"/>
+      <w:bookmarkStart w:id="11" w:name="_Toc498980221"/>
       <w:r>
         <w:lastRenderedPageBreak/>
         <w:t>IV</w:t>
@@ -5766,48 +6056,48 @@
       <w:r>
         <w:t>) Text Classification</w:t>
       </w:r>
+      <w:bookmarkEnd w:id="11"/>
+    </w:p>
+    <w:p/>
+    <w:p>
+      <w:r>
+        <w:t>The Natural library currently supports Naïve Bayes and Logistic Regression classification algorithms. The Naïve Bayes classifier was tested using the 4 Universities Data Set</w:t>
+      </w:r>
+      <w:r>
+        <w:rPr>
+          <w:vertAlign w:val="superscript"/>
+        </w:rPr>
+        <w:t>5</w:t>
+      </w:r>
+      <w:r>
+        <w:t>. Classification test accuracy was then compared to that of Weka</w:t>
+      </w:r>
+      <w:r>
+        <w:rPr>
+          <w:vertAlign w:val="superscript"/>
+        </w:rPr>
+        <w:t>6</w:t>
+      </w:r>
+      <w:r>
+        <w:t xml:space="preserve"> as a benchmark.</w:t>
+      </w:r>
+    </w:p>
+    <w:p/>
+    <w:p>
+      <w:r>
+        <w:t>Classifying with Natural’s Naïve Bayes requires just 3 steps:</w:t>
+      </w:r>
+    </w:p>
+    <w:p/>
+    <w:p>
+      <w:pPr>
+        <w:pStyle w:val="Heading2"/>
+      </w:pPr>
+      <w:bookmarkStart w:id="12" w:name="_Toc498980222"/>
+      <w:r>
+        <w:t>1. Instantiate Naïve Bayes Classifier</w:t>
+      </w:r>
       <w:bookmarkEnd w:id="12"/>
-    </w:p>
-    <w:p/>
-    <w:p>
-      <w:r>
-        <w:t>The Natural library currently supports Naïve Bayes and Logistic Regression classification algorithms. The Naïve Bayes classifier was tested using the 4 Universities Data Set</w:t>
-      </w:r>
-      <w:r>
-        <w:rPr>
-          <w:vertAlign w:val="superscript"/>
-        </w:rPr>
-        <w:t>5</w:t>
-      </w:r>
-      <w:r>
-        <w:t>. Classification test accuracy was then compared to that of Weka</w:t>
-      </w:r>
-      <w:r>
-        <w:rPr>
-          <w:vertAlign w:val="superscript"/>
-        </w:rPr>
-        <w:t>6</w:t>
-      </w:r>
-      <w:r>
-        <w:t xml:space="preserve"> as a benchmark.</w:t>
-      </w:r>
-    </w:p>
-    <w:p/>
-    <w:p>
-      <w:r>
-        <w:t>Classifying with Natural’s Naïve Bayes requires just 3 steps:</w:t>
-      </w:r>
-    </w:p>
-    <w:p/>
-    <w:p>
-      <w:pPr>
-        <w:pStyle w:val="Heading2"/>
-      </w:pPr>
-      <w:bookmarkStart w:id="13" w:name="_Toc498980222"/>
-      <w:r>
-        <w:t>1. Instantiate Naïve Bayes Classifier</w:t>
-      </w:r>
-      <w:bookmarkEnd w:id="13"/>
     </w:p>
     <w:p/>
     <w:p>
@@ -5825,6 +6115,7 @@
           <w:color w:val="24292E"/>
         </w:rPr>
       </w:pPr>
+      <w:proofErr w:type="spellStart"/>
       <w:r>
         <w:rPr>
           <w:rStyle w:val="pl-k"/>
@@ -5833,6 +6124,7 @@
         </w:rPr>
         <w:t>const</w:t>
       </w:r>
+      <w:proofErr w:type="spellEnd"/>
       <w:r>
         <w:rPr>
           <w:rFonts w:ascii="Consolas" w:hAnsi="Consolas"/>
@@ -5926,6 +6218,7 @@
           <w:color w:val="24292E"/>
         </w:rPr>
       </w:pPr>
+      <w:proofErr w:type="spellStart"/>
       <w:r>
         <w:rPr>
           <w:rStyle w:val="pl-k"/>
@@ -5934,6 +6227,7 @@
         </w:rPr>
         <w:t>const</w:t>
       </w:r>
+      <w:proofErr w:type="spellEnd"/>
       <w:r>
         <w:rPr>
           <w:rFonts w:ascii="Consolas" w:hAnsi="Consolas"/>
@@ -5941,6 +6235,7 @@
         </w:rPr>
         <w:t xml:space="preserve"> </w:t>
       </w:r>
+      <w:proofErr w:type="spellStart"/>
       <w:r>
         <w:rPr>
           <w:rStyle w:val="pl-c1"/>
@@ -5949,6 +6244,7 @@
         </w:rPr>
         <w:t>nbClassifier</w:t>
       </w:r>
+      <w:proofErr w:type="spellEnd"/>
       <w:r>
         <w:rPr>
           <w:rFonts w:ascii="Consolas" w:hAnsi="Consolas"/>
@@ -5986,6 +6282,8 @@
         </w:rPr>
         <w:t xml:space="preserve"> </w:t>
       </w:r>
+      <w:proofErr w:type="spellStart"/>
+      <w:proofErr w:type="gramStart"/>
       <w:r>
         <w:rPr>
           <w:rStyle w:val="pl-en"/>
@@ -5994,6 +6292,8 @@
         </w:rPr>
         <w:t>natural.BayesClassifier</w:t>
       </w:r>
+      <w:proofErr w:type="spellEnd"/>
+      <w:proofErr w:type="gramEnd"/>
       <w:r>
         <w:rPr>
           <w:rFonts w:ascii="Consolas" w:hAnsi="Consolas"/>
@@ -6009,7 +6309,15 @@
     </w:p>
     <w:p>
       <w:r>
-        <w:t>The Naïve Bayes classifier accepts a Stemmer as an optional argument. This allows users to define custom stemmers that implement the stemAndTokenize method, and then pass the stemmer to the Naïve Bayes constructor.</w:t>
+        <w:t xml:space="preserve">The Naïve Bayes classifier accepts a Stemmer as an optional argument. This allows users to define custom stemmers that implement the </w:t>
+      </w:r>
+      <w:proofErr w:type="spellStart"/>
+      <w:r>
+        <w:t>stemAndTokenize</w:t>
+      </w:r>
+      <w:proofErr w:type="spellEnd"/>
+      <w:r>
+        <w:t xml:space="preserve"> method, and then pass the stemmer to the Naïve Bayes constructor.</w:t>
       </w:r>
     </w:p>
     <w:p/>
@@ -6017,16 +6325,24 @@
       <w:pPr>
         <w:pStyle w:val="Heading2"/>
       </w:pPr>
-      <w:bookmarkStart w:id="14" w:name="_Toc498980223"/>
+      <w:bookmarkStart w:id="13" w:name="_Toc498980223"/>
       <w:r>
         <w:t>2. Add Training Documents to Classifier</w:t>
       </w:r>
-      <w:bookmarkEnd w:id="14"/>
+      <w:bookmarkEnd w:id="13"/>
     </w:p>
     <w:p/>
     <w:p>
       <w:r>
-        <w:t xml:space="preserve">All training documents must be added to the classifier in the form of (document, label) pairs. Similar to the TfIdf object, documents can be added to the classifier as either strings or arrays of tokens. </w:t>
+        <w:t xml:space="preserve">All training documents must be added to the classifier in the form of (document, label) pairs. Similar to the </w:t>
+      </w:r>
+      <w:proofErr w:type="spellStart"/>
+      <w:r>
+        <w:t>TfIdf</w:t>
+      </w:r>
+      <w:proofErr w:type="spellEnd"/>
+      <w:r>
+        <w:t xml:space="preserve"> object, documents can be added to the classifier as either strings or arrays of tokens. </w:t>
       </w:r>
     </w:p>
     <w:p/>
@@ -6039,6 +6355,7 @@
           <w:color w:val="24292E"/>
         </w:rPr>
       </w:pPr>
+      <w:proofErr w:type="spellStart"/>
       <w:r>
         <w:rPr>
           <w:rStyle w:val="pl-smi"/>
@@ -6062,6 +6379,7 @@
         </w:rPr>
         <w:t>addDocument</w:t>
       </w:r>
+      <w:proofErr w:type="spellEnd"/>
       <w:r>
         <w:rPr>
           <w:rFonts w:ascii="Consolas" w:hAnsi="Consolas"/>
@@ -6157,6 +6475,7 @@
           <w:color w:val="24292E"/>
         </w:rPr>
       </w:pPr>
+      <w:proofErr w:type="spellStart"/>
       <w:r>
         <w:rPr>
           <w:rStyle w:val="pl-smi"/>
@@ -6180,6 +6499,7 @@
         </w:rPr>
         <w:t>addDocument</w:t>
       </w:r>
+      <w:proofErr w:type="spellEnd"/>
       <w:r>
         <w:rPr>
           <w:rFonts w:ascii="Consolas" w:hAnsi="Consolas"/>
@@ -6201,7 +6521,25 @@
           <w:rFonts w:ascii="Consolas" w:hAnsi="Consolas"/>
           <w:color w:val="032F62"/>
         </w:rPr>
-        <w:t>I was dissapointed with this poor product</w:t>
+        <w:t xml:space="preserve">I was </w:t>
+      </w:r>
+      <w:proofErr w:type="spellStart"/>
+      <w:r>
+        <w:rPr>
+          <w:rStyle w:val="pl-s"/>
+          <w:rFonts w:ascii="Consolas" w:hAnsi="Consolas"/>
+          <w:color w:val="032F62"/>
+        </w:rPr>
+        <w:t>dissapointed</w:t>
+      </w:r>
+      <w:proofErr w:type="spellEnd"/>
+      <w:r>
+        <w:rPr>
+          <w:rStyle w:val="pl-s"/>
+          <w:rFonts w:ascii="Consolas" w:hAnsi="Consolas"/>
+          <w:color w:val="032F62"/>
+        </w:rPr>
+        <w:t xml:space="preserve"> with this poor product</w:t>
       </w:r>
       <w:r>
         <w:rPr>
@@ -6259,6 +6597,7 @@
           <w:color w:val="24292E"/>
         </w:rPr>
       </w:pPr>
+      <w:proofErr w:type="spellStart"/>
       <w:r>
         <w:rPr>
           <w:rStyle w:val="pl-smi"/>
@@ -6282,6 +6621,7 @@
         </w:rPr>
         <w:t>addDocument</w:t>
       </w:r>
+      <w:proofErr w:type="spellEnd"/>
       <w:r>
         <w:rPr>
           <w:rFonts w:ascii="Consolas" w:hAnsi="Consolas"/>
@@ -6303,8 +6643,18 @@
           <w:rFonts w:ascii="Consolas" w:hAnsi="Consolas"/>
           <w:color w:val="032F62"/>
         </w:rPr>
-        <w:t>This was bad purchase, poor customer service and overall disatisfied</w:t>
-      </w:r>
+        <w:t xml:space="preserve">This was bad purchase, poor customer service and overall </w:t>
+      </w:r>
+      <w:proofErr w:type="spellStart"/>
+      <w:r>
+        <w:rPr>
+          <w:rStyle w:val="pl-s"/>
+          <w:rFonts w:ascii="Consolas" w:hAnsi="Consolas"/>
+          <w:color w:val="032F62"/>
+        </w:rPr>
+        <w:t>disatisfied</w:t>
+      </w:r>
+      <w:proofErr w:type="spellEnd"/>
       <w:r>
         <w:rPr>
           <w:rStyle w:val="pl-pds"/>
@@ -6361,6 +6711,7 @@
           <w:color w:val="24292E"/>
         </w:rPr>
       </w:pPr>
+      <w:proofErr w:type="spellStart"/>
       <w:r>
         <w:rPr>
           <w:rStyle w:val="pl-smi"/>
@@ -6384,6 +6735,7 @@
         </w:rPr>
         <w:t>addDocument</w:t>
       </w:r>
+      <w:proofErr w:type="spellEnd"/>
       <w:r>
         <w:rPr>
           <w:rFonts w:ascii="Consolas" w:hAnsi="Consolas"/>
@@ -6405,7 +6757,25 @@
           <w:rFonts w:ascii="Consolas" w:hAnsi="Consolas"/>
           <w:color w:val="032F62"/>
         </w:rPr>
-        <w:t>Excellent service, very satisified with good quality</w:t>
+        <w:t xml:space="preserve">Excellent service, very </w:t>
+      </w:r>
+      <w:proofErr w:type="spellStart"/>
+      <w:r>
+        <w:rPr>
+          <w:rStyle w:val="pl-s"/>
+          <w:rFonts w:ascii="Consolas" w:hAnsi="Consolas"/>
+          <w:color w:val="032F62"/>
+        </w:rPr>
+        <w:t>satisified</w:t>
+      </w:r>
+      <w:proofErr w:type="spellEnd"/>
+      <w:r>
+        <w:rPr>
+          <w:rStyle w:val="pl-s"/>
+          <w:rFonts w:ascii="Consolas" w:hAnsi="Consolas"/>
+          <w:color w:val="032F62"/>
+        </w:rPr>
+        <w:t xml:space="preserve"> with good quality</w:t>
       </w:r>
       <w:r>
         <w:rPr>
@@ -6459,16 +6829,24 @@
       <w:pPr>
         <w:pStyle w:val="Heading2"/>
       </w:pPr>
-      <w:bookmarkStart w:id="15" w:name="_Toc498980224"/>
+      <w:bookmarkStart w:id="14" w:name="_Toc498980224"/>
       <w:r>
         <w:t>3. Train Classifier</w:t>
       </w:r>
-      <w:bookmarkEnd w:id="15"/>
+      <w:bookmarkEnd w:id="14"/>
     </w:p>
     <w:p/>
     <w:p>
       <w:r>
-        <w:t>Once all documents have been added to the classifier, it can be trained by calling it’s train method.</w:t>
+        <w:t xml:space="preserve">Once all documents have been added to the classifier, it can be trained by calling </w:t>
+      </w:r>
+      <w:proofErr w:type="gramStart"/>
+      <w:r>
+        <w:t>it’s</w:t>
+      </w:r>
+      <w:proofErr w:type="gramEnd"/>
+      <w:r>
+        <w:t xml:space="preserve"> train method.</w:t>
       </w:r>
     </w:p>
     <w:p/>
@@ -6481,6 +6859,7 @@
           <w:color w:val="24292E"/>
         </w:rPr>
       </w:pPr>
+      <w:proofErr w:type="spellStart"/>
       <w:r>
         <w:rPr>
           <w:rStyle w:val="pl-smi"/>
@@ -6504,6 +6883,7 @@
         </w:rPr>
         <w:t>train</w:t>
       </w:r>
+      <w:proofErr w:type="spellEnd"/>
       <w:r>
         <w:rPr>
           <w:rFonts w:ascii="Consolas" w:hAnsi="Consolas"/>
@@ -6525,12 +6905,12 @@
       <w:pPr>
         <w:pStyle w:val="Heading2"/>
       </w:pPr>
-      <w:bookmarkStart w:id="16" w:name="_Toc498980225"/>
+      <w:bookmarkStart w:id="15" w:name="_Toc498980225"/>
       <w:r>
         <w:lastRenderedPageBreak/>
         <w:t>4. Make Predictions</w:t>
       </w:r>
-      <w:bookmarkEnd w:id="16"/>
+      <w:bookmarkEnd w:id="15"/>
     </w:p>
     <w:p/>
     <w:p>
@@ -6648,6 +7028,7 @@
         </w:rPr>
         <w:t xml:space="preserve"> </w:t>
       </w:r>
+      <w:proofErr w:type="spellStart"/>
       <w:r>
         <w:rPr>
           <w:rStyle w:val="pl-smi"/>
@@ -6671,6 +7052,7 @@
         </w:rPr>
         <w:t>classify</w:t>
       </w:r>
+      <w:proofErr w:type="spellEnd"/>
       <w:r>
         <w:rPr>
           <w:rFonts w:ascii="Consolas" w:hAnsi="Consolas"/>
@@ -6688,6 +7070,7 @@
           <w:color w:val="24292E"/>
         </w:rPr>
       </w:pPr>
+      <w:proofErr w:type="gramStart"/>
       <w:r>
         <w:rPr>
           <w:rStyle w:val="pl-en"/>
@@ -6718,6 +7101,7 @@
         </w:rPr>
         <w:t>(</w:t>
       </w:r>
+      <w:proofErr w:type="gramEnd"/>
       <w:r>
         <w:rPr>
           <w:rStyle w:val="pl-pds"/>
@@ -6732,7 +7116,16 @@
           <w:rFonts w:ascii="Consolas" w:hAnsi="Consolas"/>
           <w:color w:val="032F62"/>
         </w:rPr>
-        <w:t>\n</w:t>
+        <w:t>\</w:t>
+      </w:r>
+      <w:proofErr w:type="spellStart"/>
+      <w:r>
+        <w:rPr>
+          <w:rStyle w:val="pl-cce"/>
+          <w:rFonts w:ascii="Consolas" w:hAnsi="Consolas"/>
+          <w:color w:val="032F62"/>
+        </w:rPr>
+        <w:t>n</w:t>
       </w:r>
       <w:r>
         <w:rPr>
@@ -6740,7 +7133,16 @@
           <w:rFonts w:ascii="Consolas" w:hAnsi="Consolas"/>
           <w:color w:val="032F62"/>
         </w:rPr>
-        <w:t xml:space="preserve">Test 1: </w:t>
+        <w:t>Test</w:t>
+      </w:r>
+      <w:proofErr w:type="spellEnd"/>
+      <w:r>
+        <w:rPr>
+          <w:rStyle w:val="pl-s"/>
+          <w:rFonts w:ascii="Consolas" w:hAnsi="Consolas"/>
+          <w:color w:val="032F62"/>
+        </w:rPr>
+        <w:t xml:space="preserve"> 1: </w:t>
       </w:r>
       <w:r>
         <w:rPr>
@@ -6782,6 +7184,7 @@
           <w:color w:val="24292E"/>
         </w:rPr>
       </w:pPr>
+      <w:proofErr w:type="gramStart"/>
       <w:r>
         <w:rPr>
           <w:rStyle w:val="pl-en"/>
@@ -6812,6 +7215,7 @@
         </w:rPr>
         <w:t>(</w:t>
       </w:r>
+      <w:proofErr w:type="gramEnd"/>
       <w:r>
         <w:rPr>
           <w:rStyle w:val="pl-pds"/>
@@ -6919,7 +7323,25 @@
           <w:rFonts w:ascii="Consolas" w:hAnsi="Consolas"/>
           <w:color w:val="032F62"/>
         </w:rPr>
-        <w:t>I am disatisfied with purchase</w:t>
+        <w:t xml:space="preserve">I am </w:t>
+      </w:r>
+      <w:proofErr w:type="spellStart"/>
+      <w:r>
+        <w:rPr>
+          <w:rStyle w:val="pl-s"/>
+          <w:rFonts w:ascii="Consolas" w:hAnsi="Consolas"/>
+          <w:color w:val="032F62"/>
+        </w:rPr>
+        <w:t>disatisfied</w:t>
+      </w:r>
+      <w:proofErr w:type="spellEnd"/>
+      <w:r>
+        <w:rPr>
+          <w:rStyle w:val="pl-s"/>
+          <w:rFonts w:ascii="Consolas" w:hAnsi="Consolas"/>
+          <w:color w:val="032F62"/>
+        </w:rPr>
+        <w:t xml:space="preserve"> with purchase</w:t>
       </w:r>
       <w:r>
         <w:rPr>
@@ -6976,6 +7398,7 @@
         </w:rPr>
         <w:t xml:space="preserve"> </w:t>
       </w:r>
+      <w:proofErr w:type="spellStart"/>
       <w:r>
         <w:rPr>
           <w:rStyle w:val="pl-smi"/>
@@ -6999,6 +7422,7 @@
         </w:rPr>
         <w:t>classify</w:t>
       </w:r>
+      <w:proofErr w:type="spellEnd"/>
       <w:r>
         <w:rPr>
           <w:rFonts w:ascii="Consolas" w:hAnsi="Consolas"/>
@@ -7016,6 +7440,7 @@
           <w:color w:val="24292E"/>
         </w:rPr>
       </w:pPr>
+      <w:proofErr w:type="gramStart"/>
       <w:r>
         <w:rPr>
           <w:rStyle w:val="pl-en"/>
@@ -7046,6 +7471,7 @@
         </w:rPr>
         <w:t>(</w:t>
       </w:r>
+      <w:proofErr w:type="gramEnd"/>
       <w:r>
         <w:rPr>
           <w:rStyle w:val="pl-pds"/>
@@ -7060,7 +7486,16 @@
           <w:rFonts w:ascii="Consolas" w:hAnsi="Consolas"/>
           <w:color w:val="032F62"/>
         </w:rPr>
-        <w:t>\n</w:t>
+        <w:t>\</w:t>
+      </w:r>
+      <w:proofErr w:type="spellStart"/>
+      <w:r>
+        <w:rPr>
+          <w:rStyle w:val="pl-cce"/>
+          <w:rFonts w:ascii="Consolas" w:hAnsi="Consolas"/>
+          <w:color w:val="032F62"/>
+        </w:rPr>
+        <w:t>n</w:t>
       </w:r>
       <w:r>
         <w:rPr>
@@ -7068,7 +7503,16 @@
           <w:rFonts w:ascii="Consolas" w:hAnsi="Consolas"/>
           <w:color w:val="032F62"/>
         </w:rPr>
-        <w:t xml:space="preserve">Test 2: </w:t>
+        <w:t>Test</w:t>
+      </w:r>
+      <w:proofErr w:type="spellEnd"/>
+      <w:r>
+        <w:rPr>
+          <w:rStyle w:val="pl-s"/>
+          <w:rFonts w:ascii="Consolas" w:hAnsi="Consolas"/>
+          <w:color w:val="032F62"/>
+        </w:rPr>
+        <w:t xml:space="preserve"> 2: </w:t>
       </w:r>
       <w:r>
         <w:rPr>
@@ -7110,6 +7554,7 @@
           <w:color w:val="24292E"/>
         </w:rPr>
       </w:pPr>
+      <w:proofErr w:type="gramStart"/>
       <w:r>
         <w:rPr>
           <w:rStyle w:val="pl-en"/>
@@ -7140,6 +7585,7 @@
         </w:rPr>
         <w:t>(</w:t>
       </w:r>
+      <w:proofErr w:type="gramEnd"/>
       <w:r>
         <w:rPr>
           <w:rStyle w:val="pl-pds"/>
@@ -7198,11 +7644,11 @@
       <w:pPr>
         <w:pStyle w:val="Heading2"/>
       </w:pPr>
-      <w:bookmarkStart w:id="17" w:name="_Toc498980226"/>
+      <w:bookmarkStart w:id="16" w:name="_Toc498980226"/>
       <w:r>
         <w:t>5. Saving &amp; Loading Classifiers</w:t>
       </w:r>
-      <w:bookmarkEnd w:id="17"/>
+      <w:bookmarkEnd w:id="16"/>
     </w:p>
     <w:p/>
     <w:p>
@@ -7220,6 +7666,7 @@
           <w:color w:val="24292E"/>
         </w:rPr>
       </w:pPr>
+      <w:proofErr w:type="spellStart"/>
       <w:r>
         <w:rPr>
           <w:rStyle w:val="pl-smi"/>
@@ -7243,6 +7690,7 @@
         </w:rPr>
         <w:t>save</w:t>
       </w:r>
+      <w:proofErr w:type="spellEnd"/>
       <w:r>
         <w:rPr>
           <w:rFonts w:ascii="Consolas" w:hAnsi="Consolas"/>
@@ -7258,6 +7706,8 @@
         </w:rPr>
         <w:t>'</w:t>
       </w:r>
+      <w:proofErr w:type="spellStart"/>
+      <w:proofErr w:type="gramStart"/>
       <w:r>
         <w:rPr>
           <w:rStyle w:val="pl-s"/>
@@ -7266,6 +7716,8 @@
         </w:rPr>
         <w:t>classifier.json</w:t>
       </w:r>
+      <w:proofErr w:type="spellEnd"/>
+      <w:proofErr w:type="gramEnd"/>
       <w:r>
         <w:rPr>
           <w:rStyle w:val="pl-pds"/>
@@ -7385,6 +7837,8 @@
           <w:color w:val="24292E"/>
         </w:rPr>
       </w:pPr>
+      <w:proofErr w:type="spellStart"/>
+      <w:proofErr w:type="gramStart"/>
       <w:r>
         <w:rPr>
           <w:rStyle w:val="pl-smi"/>
@@ -7423,6 +7877,8 @@
         </w:rPr>
         <w:t>load</w:t>
       </w:r>
+      <w:proofErr w:type="spellEnd"/>
+      <w:proofErr w:type="gramEnd"/>
       <w:r>
         <w:rPr>
           <w:rFonts w:ascii="Consolas" w:hAnsi="Consolas"/>
@@ -7438,6 +7894,7 @@
         </w:rPr>
         <w:t>'</w:t>
       </w:r>
+      <w:proofErr w:type="spellStart"/>
       <w:r>
         <w:rPr>
           <w:rStyle w:val="pl-s"/>
@@ -7446,6 +7903,7 @@
         </w:rPr>
         <w:t>classifier.json</w:t>
       </w:r>
+      <w:proofErr w:type="spellEnd"/>
       <w:r>
         <w:rPr>
           <w:rStyle w:val="pl-pds"/>
@@ -7506,6 +7964,7 @@
         </w:rPr>
         <w:t xml:space="preserve">, </w:t>
       </w:r>
+      <w:proofErr w:type="spellStart"/>
       <w:r>
         <w:rPr>
           <w:rStyle w:val="pl-smi"/>
@@ -7514,6 +7973,7 @@
         </w:rPr>
         <w:t>nbClassifier</w:t>
       </w:r>
+      <w:proofErr w:type="spellEnd"/>
       <w:r>
         <w:rPr>
           <w:rFonts w:ascii="Consolas" w:hAnsi="Consolas"/>
@@ -7538,6 +7998,7 @@
         </w:rPr>
         <w:t xml:space="preserve">  </w:t>
       </w:r>
+      <w:proofErr w:type="spellStart"/>
       <w:r>
         <w:rPr>
           <w:rStyle w:val="pl-k"/>
@@ -7546,6 +8007,7 @@
         </w:rPr>
         <w:t>const</w:t>
       </w:r>
+      <w:proofErr w:type="spellEnd"/>
       <w:r>
         <w:rPr>
           <w:rFonts w:ascii="Consolas" w:hAnsi="Consolas"/>
@@ -7583,6 +8045,7 @@
         </w:rPr>
         <w:t xml:space="preserve"> </w:t>
       </w:r>
+      <w:proofErr w:type="spellStart"/>
       <w:r>
         <w:rPr>
           <w:rStyle w:val="pl-smi"/>
@@ -7606,6 +8069,7 @@
         </w:rPr>
         <w:t>classfy</w:t>
       </w:r>
+      <w:proofErr w:type="spellEnd"/>
       <w:r>
         <w:rPr>
           <w:rFonts w:ascii="Consolas" w:hAnsi="Consolas"/>
@@ -7672,12 +8136,12 @@
       <w:pPr>
         <w:pStyle w:val="Heading2"/>
       </w:pPr>
-      <w:bookmarkStart w:id="18" w:name="_Toc498980227"/>
+      <w:bookmarkStart w:id="17" w:name="_Toc498980227"/>
       <w:r>
         <w:lastRenderedPageBreak/>
         <w:t>6. Naïve Bayes Classification Results</w:t>
       </w:r>
-      <w:bookmarkEnd w:id="18"/>
+      <w:bookmarkEnd w:id="17"/>
     </w:p>
     <w:p/>
     <w:p>
@@ -7940,10 +8404,37 @@
             </w:pPr>
             <w:r>
               <w:rPr>
+                <w:rFonts w:ascii="Times New Roman" w:eastAsia="Times New Roman" w:hAnsi="Times New Roman" w:cs="Times New Roman"/>
+              </w:rPr>
+              <w:br/>
+            </w:r>
+            <w:r>
+              <w:rPr>
                 <w:rFonts w:ascii="Helvetica" w:eastAsia="Times New Roman" w:hAnsi="Helvetica" w:cs="Times New Roman"/>
                 <w:color w:val="24292E"/>
               </w:rPr>
-              <w:t>87.32 %</w:t>
+              <w:t>7</w:t>
+            </w:r>
+            <w:r>
+              <w:rPr>
+                <w:rFonts w:ascii="Helvetica" w:eastAsia="Times New Roman" w:hAnsi="Helvetica" w:cs="Times New Roman"/>
+                <w:color w:val="24292E"/>
+              </w:rPr>
+              <w:t>7</w:t>
+            </w:r>
+            <w:r>
+              <w:rPr>
+                <w:rFonts w:ascii="Helvetica" w:eastAsia="Times New Roman" w:hAnsi="Helvetica" w:cs="Times New Roman"/>
+                <w:color w:val="24292E"/>
+              </w:rPr>
+              <w:t>.79</w:t>
+            </w:r>
+            <w:r>
+              <w:rPr>
+                <w:rFonts w:ascii="Helvetica" w:eastAsia="Times New Roman" w:hAnsi="Helvetica" w:cs="Times New Roman"/>
+                <w:color w:val="24292E"/>
+              </w:rPr>
+              <w:t xml:space="preserve"> %</w:t>
             </w:r>
           </w:p>
         </w:tc>
@@ -8068,19 +8559,10 @@
     <w:p/>
     <w:p>
       <w:r>
-        <w:t xml:space="preserve">Natural’s Naïve Bayes classifier performed significantly poorer than Weka’s Naïve </w:t>
-      </w:r>
-      <w:r>
-        <w:t xml:space="preserve">Bayes classifier. </w:t>
-      </w:r>
-      <w:r>
-        <w:t xml:space="preserve">Weka provides </w:t>
-      </w:r>
-      <w:r>
-        <w:t xml:space="preserve">many configurable parameters, from the pre-processing step through the training </w:t>
-      </w:r>
-      <w:r>
-        <w:t>and classification. Natural, on the other hand, provides minimal options to customize pre-processing, training, and classification.</w:t>
+        <w:t xml:space="preserve">Natural’s Naïve Bayes classifier </w:t>
+      </w:r>
+      <w:r>
+        <w:t>did not perform as well as Weka, but results were similar.</w:t>
       </w:r>
     </w:p>
     <w:p/>
@@ -8094,35 +8576,40 @@
       <w:pPr>
         <w:pStyle w:val="Heading1"/>
       </w:pPr>
-      <w:bookmarkStart w:id="19" w:name="_Toc498980228"/>
+      <w:bookmarkStart w:id="18" w:name="_Toc498980228"/>
       <w:r>
         <w:lastRenderedPageBreak/>
         <w:t>V) Conclusions</w:t>
       </w:r>
+      <w:bookmarkEnd w:id="18"/>
+    </w:p>
+    <w:p/>
+    <w:p>
+      <w:r>
+        <w:t>Natural is a trending NLP resource for the Node.js community</w:t>
+      </w:r>
+      <w:r>
+        <w:t xml:space="preserve"> that is actively used by the JavaScript community</w:t>
+      </w:r>
+      <w:r>
+        <w:t>. The library provides many useful features that simplify text processing, information retrieval, and text classification. Node.js and the Natural library was effectively used to create a REST API</w:t>
+      </w:r>
+      <w:r>
+        <w:rPr>
+          <w:vertAlign w:val="superscript"/>
+        </w:rPr>
+        <w:t>7</w:t>
+      </w:r>
+      <w:r>
+        <w:t xml:space="preserve"> for managing a searchable collection of documents a</w:t>
+      </w:r>
+      <w:r>
+        <w:t>nd making text classifications. Despite Natural’s progress, it’s goal of becoming a one stop shop for Natural Language Processing has not yet been achieved. Easy to implement NLP solutions with Natural are convenient, but may not always yield the best results, as demonstrated when comparing the Naïve Bayes classification results with tha</w:t>
+      </w:r>
+      <w:bookmarkStart w:id="19" w:name="_GoBack"/>
       <w:bookmarkEnd w:id="19"/>
-    </w:p>
-    <w:p/>
-    <w:p>
-      <w:r>
-        <w:t>Natural is a trending NLP resource for the Node.js community</w:t>
-      </w:r>
-      <w:r>
-        <w:t xml:space="preserve"> that is actively used by the JavaScript community</w:t>
-      </w:r>
-      <w:r>
-        <w:t>. The library provides many useful features that simplify text processing, information retrieval, and text classification. Node.js and the Natural library was effectively used to create a REST API</w:t>
-      </w:r>
-      <w:r>
-        <w:rPr>
-          <w:vertAlign w:val="superscript"/>
-        </w:rPr>
-        <w:t>7</w:t>
-      </w:r>
-      <w:r>
-        <w:t xml:space="preserve"> for managing a searchable collection of documents a</w:t>
-      </w:r>
-      <w:r>
-        <w:t>nd making text classifications. Despite Natural’s progress, it’s goal of becoming a one stop shop for Natural Language Processing has not yet been achieved. Easy to implement NLP solutions with Natural are convenient, but may not always yield the best results, as demonstrated when comparing the Naïve Bayes classification results with that of Weka’s. As a powerful open source library with a lot of potential, Natural presents itself as a great opportunity to individuals interested in Natural Language Processing, JavaScript, and contributing to open source software.</w:t>
+      <w:r>
+        <w:t>t of Weka’s. As a powerful open source library with a lot of potential, Natural presents itself as a great opportunity to individuals interested in Natural Language Processing, JavaScript, and contributing to open source software.</w:t>
       </w:r>
     </w:p>
     <w:p/>
@@ -9928,7 +10415,7 @@
 </file>
 
 <file path=customXml/itemProps1.xml><?xml version="1.0" encoding="utf-8"?>
-<ds:datastoreItem xmlns:ds="http://schemas.openxmlformats.org/officeDocument/2006/customXml" ds:itemID="{37712483-DD58-1645-AB8B-FD0408FB1DFE}">
+<ds:datastoreItem xmlns:ds="http://schemas.openxmlformats.org/officeDocument/2006/customXml" ds:itemID="{A8AE222C-1542-514C-8FE2-00A25017A731}">
   <ds:schemaRefs>
     <ds:schemaRef ds:uri="http://schemas.openxmlformats.org/officeDocument/2006/bibliography"/>
   </ds:schemaRefs>

</xml_diff>